<commit_message>
Modifica su sintassi teoria
Metodo sagreras
</commit_message>
<xml_diff>
--- a/docs/Contenuti/2. Strumenti/1. Chitarra/1. Base/6. Metodo Sagreras.docx
+++ b/docs/Contenuti/2. Strumenti/1. Chitarra/1. Base/6. Metodo Sagreras.docx
@@ -50,7 +50,23 @@
           <w:sz w:val="24"/>
           <w:szCs w:val="24"/>
         </w:rPr>
-        <w:t xml:space="preserve">, è stato un chitarrista che ha dato molto alla didattica scrivendo la sua collezione di sette libri composti da esercizi e bradi di repertorio. </w:t>
+        <w:t>, è stato un chitarrista che ha dato molto alla didattica scrivendo la sua collezione di sette libri composti da esercizi e bra</w:t>
+      </w:r>
+      <w:r>
+        <w:rPr>
+          <w:sz w:val="24"/>
+          <w:szCs w:val="24"/>
+        </w:rPr>
+        <w:t>n</w:t>
+      </w:r>
+      <w:bookmarkStart w:id="0" w:name="_GoBack"/>
+      <w:bookmarkEnd w:id="0"/>
+      <w:r>
+        <w:rPr>
+          <w:sz w:val="24"/>
+          <w:szCs w:val="24"/>
+        </w:rPr>
+        <w:t xml:space="preserve">i di repertorio. </w:t>
       </w:r>
     </w:p>
     <w:p>
@@ -228,7 +244,6 @@
           <w:noProof/>
         </w:rPr>
       </w:pPr>
-      <w:bookmarkStart w:id="0" w:name="_GoBack"/>
       <w:r>
         <w:rPr>
           <w:noProof/>
@@ -282,7 +297,6 @@
           </wp:inline>
         </w:drawing>
       </w:r>
-      <w:bookmarkEnd w:id="0"/>
     </w:p>
     <w:sectPr>
       <w:pgSz w:w="11906" w:h="16838"/>
@@ -1077,6 +1091,7 @@
   <w:style w:type="character" w:default="1" w:styleId="Carpredefinitoparagrafo">
     <w:name w:val="Default Paragraph Font"/>
     <w:uiPriority w:val="1"/>
+    <w:semiHidden/>
     <w:unhideWhenUsed/>
   </w:style>
   <w:style w:type="table" w:default="1" w:styleId="Tabellanormale">

</xml_diff>